<commit_message>
Model version 1 complete
</commit_message>
<xml_diff>
--- a/Population model.docx
+++ b/Population model.docx
@@ -3,7 +3,15 @@
 <w:document xmlns:wpc="http://schemas.microsoft.com/office/word/2010/wordprocessingCanvas" xmlns:cx="http://schemas.microsoft.com/office/drawing/2014/chartex" xmlns:cx1="http://schemas.microsoft.com/office/drawing/2015/9/8/chartex" xmlns:mc="http://schemas.openxmlformats.org/markup-compatibility/2006" xmlns:o="urn:schemas-microsoft-com:office:office" xmlns:r="http://schemas.openxmlformats.org/officeDocument/2006/relationships" xmlns:m="http://schemas.openxmlformats.org/officeDocument/2006/math" xmlns:v="urn:schemas-microsoft-com:vml" xmlns:wp14="http://schemas.microsoft.com/office/word/2010/wordprocessingDrawing" xmlns:wp="http://schemas.openxmlformats.org/drawingml/2006/wordprocessingDrawing" xmlns:w10="urn:schemas-microsoft-com:office:word" xmlns:w="http://schemas.openxmlformats.org/wordprocessingml/2006/main" xmlns:w14="http://schemas.microsoft.com/office/word/2010/wordml" xmlns:w15="http://schemas.microsoft.com/office/word/2012/wordml" xmlns:w16se="http://schemas.microsoft.com/office/word/2015/wordml/symex" xmlns:wpg="http://schemas.microsoft.com/office/word/2010/wordprocessingGroup" xmlns:wpi="http://schemas.microsoft.com/office/word/2010/wordprocessingInk" xmlns:wne="http://schemas.microsoft.com/office/word/2006/wordml" xmlns:wps="http://schemas.microsoft.com/office/word/2010/wordprocessingShape" mc:Ignorable="w14 w15 w16se wp14">
   <w:body>
     <w:p>
+      <w:pPr>
+        <w:rPr>
+          <w:b/>
+        </w:rPr>
+      </w:pPr>
       <w:r>
+        <w:rPr>
+          <w:b/>
+        </w:rPr>
         <w:t>Population model</w:t>
       </w:r>
     </w:p>
@@ -105,6 +113,12 @@
                     </w:rPr>
                     <m:t>I</m:t>
                   </m:r>
+                  <m:r>
+                    <w:rPr>
+                      <w:rFonts w:ascii="Cambria Math" w:hAnsi="Cambria Math"/>
+                    </w:rPr>
+                    <m:t>,s</m:t>
+                  </m:r>
                 </m:sub>
               </m:sSub>
               <m:d>
@@ -121,8 +135,66 @@
                     <w:rPr>
                       <w:rFonts w:ascii="Cambria Math" w:hAnsi="Cambria Math"/>
                     </w:rPr>
-                    <m:t>ph,T</m:t>
-                  </m:r>
+                    <m:t>p</m:t>
+                  </m:r>
+                  <m:sSub>
+                    <m:sSubPr>
+                      <m:ctrlPr>
+                        <w:rPr>
+                          <w:rFonts w:ascii="Cambria Math" w:hAnsi="Cambria Math"/>
+                          <w:i/>
+                        </w:rPr>
+                      </m:ctrlPr>
+                    </m:sSubPr>
+                    <m:e>
+                      <m:r>
+                        <w:rPr>
+                          <w:rFonts w:ascii="Cambria Math" w:hAnsi="Cambria Math"/>
+                        </w:rPr>
+                        <m:t>h</m:t>
+                      </m:r>
+                    </m:e>
+                    <m:sub>
+                      <m:r>
+                        <w:rPr>
+                          <w:rFonts w:ascii="Cambria Math" w:hAnsi="Cambria Math"/>
+                        </w:rPr>
+                        <m:t>s</m:t>
+                      </m:r>
+                    </m:sub>
+                  </m:sSub>
+                  <m:r>
+                    <w:rPr>
+                      <w:rFonts w:ascii="Cambria Math" w:hAnsi="Cambria Math"/>
+                    </w:rPr>
+                    <m:t>,</m:t>
+                  </m:r>
+                  <m:sSub>
+                    <m:sSubPr>
+                      <m:ctrlPr>
+                        <w:rPr>
+                          <w:rFonts w:ascii="Cambria Math" w:hAnsi="Cambria Math"/>
+                          <w:i/>
+                        </w:rPr>
+                      </m:ctrlPr>
+                    </m:sSubPr>
+                    <m:e>
+                      <m:r>
+                        <w:rPr>
+                          <w:rFonts w:ascii="Cambria Math" w:hAnsi="Cambria Math"/>
+                        </w:rPr>
+                        <m:t>T</m:t>
+                      </m:r>
+                    </m:e>
+                    <m:sub>
+                      <m:r>
+                        <w:rPr>
+                          <w:rFonts w:ascii="Cambria Math" w:hAnsi="Cambria Math"/>
+                        </w:rPr>
+                        <m:t>s</m:t>
+                      </m:r>
+                    </m:sub>
+                  </m:sSub>
                 </m:e>
               </m:d>
               <m:r>
@@ -400,6 +472,12 @@
                     </w:rPr>
                     <m:t>N</m:t>
                   </m:r>
+                  <m:r>
+                    <w:rPr>
+                      <w:rFonts w:ascii="Cambria Math" w:hAnsi="Cambria Math"/>
+                    </w:rPr>
+                    <m:t>,s</m:t>
+                  </m:r>
                 </m:sub>
               </m:sSub>
               <m:d>
@@ -416,8 +494,66 @@
                     <w:rPr>
                       <w:rFonts w:ascii="Cambria Math" w:hAnsi="Cambria Math"/>
                     </w:rPr>
-                    <m:t>ph,T</m:t>
-                  </m:r>
+                    <m:t>p</m:t>
+                  </m:r>
+                  <m:sSub>
+                    <m:sSubPr>
+                      <m:ctrlPr>
+                        <w:rPr>
+                          <w:rFonts w:ascii="Cambria Math" w:hAnsi="Cambria Math"/>
+                          <w:i/>
+                        </w:rPr>
+                      </m:ctrlPr>
+                    </m:sSubPr>
+                    <m:e>
+                      <m:r>
+                        <w:rPr>
+                          <w:rFonts w:ascii="Cambria Math" w:hAnsi="Cambria Math"/>
+                        </w:rPr>
+                        <m:t>h</m:t>
+                      </m:r>
+                    </m:e>
+                    <m:sub>
+                      <m:r>
+                        <w:rPr>
+                          <w:rFonts w:ascii="Cambria Math" w:hAnsi="Cambria Math"/>
+                        </w:rPr>
+                        <m:t>s</m:t>
+                      </m:r>
+                    </m:sub>
+                  </m:sSub>
+                  <m:r>
+                    <w:rPr>
+                      <w:rFonts w:ascii="Cambria Math" w:hAnsi="Cambria Math"/>
+                    </w:rPr>
+                    <m:t>,</m:t>
+                  </m:r>
+                  <m:sSub>
+                    <m:sSubPr>
+                      <m:ctrlPr>
+                        <w:rPr>
+                          <w:rFonts w:ascii="Cambria Math" w:hAnsi="Cambria Math"/>
+                          <w:i/>
+                        </w:rPr>
+                      </m:ctrlPr>
+                    </m:sSubPr>
+                    <m:e>
+                      <m:r>
+                        <w:rPr>
+                          <w:rFonts w:ascii="Cambria Math" w:hAnsi="Cambria Math"/>
+                        </w:rPr>
+                        <m:t>T</m:t>
+                      </m:r>
+                    </m:e>
+                    <m:sub>
+                      <m:r>
+                        <w:rPr>
+                          <w:rFonts w:ascii="Cambria Math" w:hAnsi="Cambria Math"/>
+                        </w:rPr>
+                        <m:t>s</m:t>
+                      </m:r>
+                    </m:sub>
+                  </m:sSub>
                 </m:e>
               </m:d>
               <m:r>
@@ -512,50 +648,142 @@
               </m:r>
             </m:sub>
           </m:sSub>
-          <m:r>
-            <w:rPr>
-              <w:rFonts w:ascii="Cambria Math" w:hAnsi="Cambria Math"/>
-            </w:rPr>
-            <m:t>(t)</m:t>
-          </m:r>
-          <m:sSub>
-            <m:sSubPr>
-              <m:ctrlPr>
-                <w:rPr>
-                  <w:rFonts w:ascii="Cambria Math" w:hAnsi="Cambria Math"/>
-                  <w:i/>
-                </w:rPr>
-              </m:ctrlPr>
-            </m:sSubPr>
-            <m:e>
-              <m:r>
-                <w:rPr>
-                  <w:rFonts w:ascii="Cambria Math" w:hAnsi="Cambria Math"/>
-                </w:rPr>
-                <m:t>N</m:t>
-              </m:r>
-            </m:e>
-            <m:sub>
-              <m:r>
-                <w:rPr>
-                  <w:rFonts w:ascii="Cambria Math" w:hAnsi="Cambria Math"/>
-                </w:rPr>
-                <m:t>I</m:t>
-              </m:r>
-              <m:r>
-                <w:rPr>
-                  <w:rFonts w:ascii="Cambria Math" w:hAnsi="Cambria Math"/>
-                </w:rPr>
-                <m:t>,S</m:t>
-              </m:r>
-            </m:sub>
-          </m:sSub>
-          <m:r>
-            <w:rPr>
-              <w:rFonts w:ascii="Cambria Math" w:hAnsi="Cambria Math"/>
-            </w:rPr>
-            <m:t>(t)</m:t>
-          </m:r>
+          <m:d>
+            <m:dPr>
+              <m:ctrlPr>
+                <w:rPr>
+                  <w:rFonts w:ascii="Cambria Math" w:hAnsi="Cambria Math"/>
+                  <w:i/>
+                </w:rPr>
+              </m:ctrlPr>
+            </m:dPr>
+            <m:e>
+              <m:r>
+                <w:rPr>
+                  <w:rFonts w:ascii="Cambria Math" w:hAnsi="Cambria Math"/>
+                </w:rPr>
+                <m:t>t</m:t>
+              </m:r>
+            </m:e>
+          </m:d>
+          <m:d>
+            <m:dPr>
+              <m:ctrlPr>
+                <w:rPr>
+                  <w:rFonts w:ascii="Cambria Math" w:hAnsi="Cambria Math"/>
+                  <w:i/>
+                </w:rPr>
+              </m:ctrlPr>
+            </m:dPr>
+            <m:e>
+              <m:sSub>
+                <m:sSubPr>
+                  <m:ctrlPr>
+                    <w:rPr>
+                      <w:rFonts w:ascii="Cambria Math" w:hAnsi="Cambria Math"/>
+                      <w:i/>
+                    </w:rPr>
+                  </m:ctrlPr>
+                </m:sSubPr>
+                <m:e>
+                  <m:r>
+                    <w:rPr>
+                      <w:rFonts w:ascii="Cambria Math" w:hAnsi="Cambria Math"/>
+                    </w:rPr>
+                    <m:t>N</m:t>
+                  </m:r>
+                </m:e>
+                <m:sub>
+                  <m:r>
+                    <w:rPr>
+                      <w:rFonts w:ascii="Cambria Math" w:hAnsi="Cambria Math"/>
+                    </w:rPr>
+                    <m:t>I</m:t>
+                  </m:r>
+                  <m:r>
+                    <w:rPr>
+                      <w:rFonts w:ascii="Cambria Math" w:hAnsi="Cambria Math"/>
+                    </w:rPr>
+                    <m:t>,S</m:t>
+                  </m:r>
+                </m:sub>
+              </m:sSub>
+              <m:d>
+                <m:dPr>
+                  <m:ctrlPr>
+                    <w:rPr>
+                      <w:rFonts w:ascii="Cambria Math" w:hAnsi="Cambria Math"/>
+                      <w:i/>
+                    </w:rPr>
+                  </m:ctrlPr>
+                </m:dPr>
+                <m:e>
+                  <m:r>
+                    <w:rPr>
+                      <w:rFonts w:ascii="Cambria Math" w:hAnsi="Cambria Math"/>
+                    </w:rPr>
+                    <m:t>t</m:t>
+                  </m:r>
+                </m:e>
+              </m:d>
+              <m:r>
+                <w:rPr>
+                  <w:rFonts w:ascii="Cambria Math" w:hAnsi="Cambria Math"/>
+                </w:rPr>
+                <m:t>-</m:t>
+              </m:r>
+              <m:sSub>
+                <m:sSubPr>
+                  <m:ctrlPr>
+                    <w:rPr>
+                      <w:rFonts w:ascii="Cambria Math" w:hAnsi="Cambria Math"/>
+                      <w:i/>
+                    </w:rPr>
+                  </m:ctrlPr>
+                </m:sSubPr>
+                <m:e>
+                  <m:r>
+                    <w:rPr>
+                      <w:rFonts w:ascii="Cambria Math" w:hAnsi="Cambria Math"/>
+                    </w:rPr>
+                    <m:t>R</m:t>
+                  </m:r>
+                </m:e>
+                <m:sub>
+                  <m:r>
+                    <w:rPr>
+                      <w:rFonts w:ascii="Cambria Math" w:hAnsi="Cambria Math"/>
+                    </w:rPr>
+                    <m:t>s</m:t>
+                  </m:r>
+                </m:sub>
+              </m:sSub>
+              <m:d>
+                <m:dPr>
+                  <m:ctrlPr>
+                    <w:rPr>
+                      <w:rFonts w:ascii="Cambria Math" w:eastAsiaTheme="minorEastAsia" w:hAnsi="Cambria Math"/>
+                      <w:i/>
+                    </w:rPr>
+                  </m:ctrlPr>
+                </m:dPr>
+                <m:e>
+                  <m:r>
+                    <w:rPr>
+                      <w:rFonts w:ascii="Cambria Math" w:eastAsiaTheme="minorEastAsia" w:hAnsi="Cambria Math"/>
+                    </w:rPr>
+                    <m:t>t</m:t>
+                  </m:r>
+                </m:e>
+              </m:d>
+              <m:ctrlPr>
+                <w:rPr>
+                  <w:rFonts w:ascii="Cambria Math" w:eastAsiaTheme="minorEastAsia" w:hAnsi="Cambria Math"/>
+                  <w:i/>
+                </w:rPr>
+              </m:ctrlPr>
+            </m:e>
+          </m:d>
           <m:r>
             <w:rPr>
               <w:rFonts w:ascii="Cambria Math" w:eastAsiaTheme="minorEastAsia" w:hAnsi="Cambria Math"/>
@@ -595,8 +823,386 @@
       <w:r>
         <w:t>Where</w:t>
       </w:r>
+      <w:r>
+        <w:t xml:space="preserve"> </w:t>
+      </w:r>
+      <m:oMath>
+        <m:sSub>
+          <m:sSubPr>
+            <m:ctrlPr>
+              <w:rPr>
+                <w:rFonts w:ascii="Cambria Math" w:hAnsi="Cambria Math"/>
+                <w:i/>
+              </w:rPr>
+            </m:ctrlPr>
+          </m:sSubPr>
+          <m:e>
+            <m:r>
+              <w:rPr>
+                <w:rFonts w:ascii="Cambria Math" w:hAnsi="Cambria Math"/>
+              </w:rPr>
+              <m:t>N</m:t>
+            </m:r>
+          </m:e>
+          <m:sub>
+            <m:r>
+              <w:rPr>
+                <w:rFonts w:ascii="Cambria Math" w:hAnsi="Cambria Math"/>
+              </w:rPr>
+              <m:t>I,S</m:t>
+            </m:r>
+          </m:sub>
+        </m:sSub>
+      </m:oMath>
+      <w:r>
+        <w:rPr>
+          <w:rFonts w:eastAsiaTheme="minorEastAsia"/>
+        </w:rPr>
+        <w:t xml:space="preserve"> is the invasive abundance at site </w:t>
+      </w:r>
+      <m:oMath>
+        <m:r>
+          <w:rPr>
+            <w:rFonts w:ascii="Cambria Math" w:eastAsiaTheme="minorEastAsia" w:hAnsi="Cambria Math"/>
+          </w:rPr>
+          <m:t>S</m:t>
+        </m:r>
+      </m:oMath>
+      <w:r>
+        <w:rPr>
+          <w:rFonts w:eastAsiaTheme="minorEastAsia"/>
+        </w:rPr>
+        <w:t xml:space="preserve">, </w:t>
+      </w:r>
+      <m:oMath>
+        <m:sSub>
+          <m:sSubPr>
+            <m:ctrlPr>
+              <w:rPr>
+                <w:rFonts w:ascii="Cambria Math" w:eastAsiaTheme="minorEastAsia" w:hAnsi="Cambria Math"/>
+                <w:i/>
+              </w:rPr>
+            </m:ctrlPr>
+          </m:sSubPr>
+          <m:e>
+            <m:r>
+              <w:rPr>
+                <w:rFonts w:ascii="Cambria Math" w:eastAsiaTheme="minorEastAsia" w:hAnsi="Cambria Math"/>
+              </w:rPr>
+              <m:t>N</m:t>
+            </m:r>
+          </m:e>
+          <m:sub>
+            <m:r>
+              <w:rPr>
+                <w:rFonts w:ascii="Cambria Math" w:eastAsiaTheme="minorEastAsia" w:hAnsi="Cambria Math"/>
+              </w:rPr>
+              <m:t>N,S</m:t>
+            </m:r>
+          </m:sub>
+        </m:sSub>
+      </m:oMath>
+      <w:r>
+        <w:rPr>
+          <w:rFonts w:eastAsiaTheme="minorEastAsia"/>
+        </w:rPr>
+        <w:t xml:space="preserve"> is the native abundance at site </w:t>
+      </w:r>
+      <m:oMath>
+        <m:r>
+          <w:rPr>
+            <w:rFonts w:ascii="Cambria Math" w:eastAsiaTheme="minorEastAsia" w:hAnsi="Cambria Math"/>
+          </w:rPr>
+          <m:t>S</m:t>
+        </m:r>
+      </m:oMath>
+      <w:r>
+        <w:rPr>
+          <w:rFonts w:eastAsiaTheme="minorEastAsia"/>
+        </w:rPr>
+        <w:t xml:space="preserve">, </w:t>
+      </w:r>
+      <m:oMath>
+        <m:sSub>
+          <m:sSubPr>
+            <m:ctrlPr>
+              <w:rPr>
+                <w:rFonts w:ascii="Cambria Math" w:eastAsiaTheme="minorEastAsia" w:hAnsi="Cambria Math"/>
+                <w:i/>
+              </w:rPr>
+            </m:ctrlPr>
+          </m:sSubPr>
+          <m:e>
+            <m:r>
+              <w:rPr>
+                <w:rFonts w:ascii="Cambria Math" w:eastAsiaTheme="minorEastAsia" w:hAnsi="Cambria Math"/>
+              </w:rPr>
+              <m:t>r</m:t>
+            </m:r>
+          </m:e>
+          <m:sub>
+            <m:r>
+              <w:rPr>
+                <w:rFonts w:ascii="Cambria Math" w:eastAsiaTheme="minorEastAsia" w:hAnsi="Cambria Math"/>
+              </w:rPr>
+              <m:t>I</m:t>
+            </m:r>
+          </m:sub>
+        </m:sSub>
+      </m:oMath>
+      <w:r>
+        <w:rPr>
+          <w:rFonts w:eastAsiaTheme="minorEastAsia"/>
+        </w:rPr>
+        <w:t xml:space="preserve"> and </w:t>
+      </w:r>
+      <m:oMath>
+        <m:sSub>
+          <m:sSubPr>
+            <m:ctrlPr>
+              <w:rPr>
+                <w:rFonts w:ascii="Cambria Math" w:eastAsiaTheme="minorEastAsia" w:hAnsi="Cambria Math"/>
+                <w:i/>
+              </w:rPr>
+            </m:ctrlPr>
+          </m:sSubPr>
+          <m:e>
+            <m:r>
+              <w:rPr>
+                <w:rFonts w:ascii="Cambria Math" w:eastAsiaTheme="minorEastAsia" w:hAnsi="Cambria Math"/>
+              </w:rPr>
+              <m:t>r</m:t>
+            </m:r>
+          </m:e>
+          <m:sub>
+            <m:r>
+              <w:rPr>
+                <w:rFonts w:ascii="Cambria Math" w:eastAsiaTheme="minorEastAsia" w:hAnsi="Cambria Math"/>
+              </w:rPr>
+              <m:t>N</m:t>
+            </m:r>
+          </m:sub>
+        </m:sSub>
+      </m:oMath>
+      <w:r>
+        <w:rPr>
+          <w:rFonts w:eastAsiaTheme="minorEastAsia"/>
+        </w:rPr>
+        <w:t xml:space="preserve"> are the invasive and native growth rates, </w:t>
+      </w:r>
+      <m:oMath>
+        <m:sSub>
+          <m:sSubPr>
+            <m:ctrlPr>
+              <w:rPr>
+                <w:rFonts w:ascii="Cambria Math" w:eastAsiaTheme="minorEastAsia" w:hAnsi="Cambria Math"/>
+                <w:i/>
+              </w:rPr>
+            </m:ctrlPr>
+          </m:sSubPr>
+          <m:e>
+            <m:r>
+              <w:rPr>
+                <w:rFonts w:ascii="Cambria Math" w:eastAsiaTheme="minorEastAsia" w:hAnsi="Cambria Math"/>
+              </w:rPr>
+              <m:t>α</m:t>
+            </m:r>
+          </m:e>
+          <m:sub>
+            <m:r>
+              <w:rPr>
+                <w:rFonts w:ascii="Cambria Math" w:eastAsiaTheme="minorEastAsia" w:hAnsi="Cambria Math"/>
+              </w:rPr>
+              <m:t>1</m:t>
+            </m:r>
+          </m:sub>
+        </m:sSub>
+      </m:oMath>
+      <w:r>
+        <w:rPr>
+          <w:rFonts w:eastAsiaTheme="minorEastAsia"/>
+        </w:rPr>
+        <w:t xml:space="preserve"> and </w:t>
+      </w:r>
+      <m:oMath>
+        <m:sSub>
+          <m:sSubPr>
+            <m:ctrlPr>
+              <w:rPr>
+                <w:rFonts w:ascii="Cambria Math" w:eastAsiaTheme="minorEastAsia" w:hAnsi="Cambria Math"/>
+                <w:i/>
+              </w:rPr>
+            </m:ctrlPr>
+          </m:sSubPr>
+          <m:e>
+            <m:r>
+              <w:rPr>
+                <w:rFonts w:ascii="Cambria Math" w:eastAsiaTheme="minorEastAsia" w:hAnsi="Cambria Math"/>
+              </w:rPr>
+              <m:t>α</m:t>
+            </m:r>
+          </m:e>
+          <m:sub>
+            <m:r>
+              <w:rPr>
+                <w:rFonts w:ascii="Cambria Math" w:eastAsiaTheme="minorEastAsia" w:hAnsi="Cambria Math"/>
+              </w:rPr>
+              <m:t>2</m:t>
+            </m:r>
+          </m:sub>
+        </m:sSub>
+      </m:oMath>
+      <w:r>
+        <w:rPr>
+          <w:rFonts w:eastAsiaTheme="minorEastAsia"/>
+        </w:rPr>
+        <w:t xml:space="preserve"> are the interactions, </w:t>
+      </w:r>
+      <m:oMath>
+        <m:sSub>
+          <m:sSubPr>
+            <m:ctrlPr>
+              <w:rPr>
+                <w:rFonts w:ascii="Cambria Math" w:eastAsiaTheme="minorEastAsia" w:hAnsi="Cambria Math"/>
+                <w:i/>
+              </w:rPr>
+            </m:ctrlPr>
+          </m:sSubPr>
+          <m:e>
+            <m:r>
+              <w:rPr>
+                <w:rFonts w:ascii="Cambria Math" w:eastAsiaTheme="minorEastAsia" w:hAnsi="Cambria Math"/>
+              </w:rPr>
+              <m:t>R</m:t>
+            </m:r>
+          </m:e>
+          <m:sub>
+            <m:r>
+              <w:rPr>
+                <w:rFonts w:ascii="Cambria Math" w:eastAsiaTheme="minorEastAsia" w:hAnsi="Cambria Math"/>
+              </w:rPr>
+              <m:t>s</m:t>
+            </m:r>
+          </m:sub>
+        </m:sSub>
+      </m:oMath>
+      <w:r>
+        <w:rPr>
+          <w:rFonts w:eastAsiaTheme="minorEastAsia"/>
+        </w:rPr>
+        <w:t xml:space="preserve"> is th</w:t>
+      </w:r>
+      <w:bookmarkStart w:id="0" w:name="_GoBack"/>
+      <w:bookmarkEnd w:id="0"/>
+      <w:r>
+        <w:rPr>
+          <w:rFonts w:eastAsiaTheme="minorEastAsia"/>
+        </w:rPr>
+        <w:t xml:space="preserve">e number of invasive removed at site </w:t>
+      </w:r>
+      <m:oMath>
+        <m:r>
+          <w:rPr>
+            <w:rFonts w:ascii="Cambria Math" w:eastAsiaTheme="minorEastAsia" w:hAnsi="Cambria Math"/>
+          </w:rPr>
+          <m:t>S</m:t>
+        </m:r>
+      </m:oMath>
+      <w:r>
+        <w:rPr>
+          <w:rFonts w:eastAsiaTheme="minorEastAsia"/>
+        </w:rPr>
+        <w:t xml:space="preserve"> and </w:t>
+      </w:r>
+      <m:oMath>
+        <m:sSub>
+          <m:sSubPr>
+            <m:ctrlPr>
+              <w:rPr>
+                <w:rFonts w:ascii="Cambria Math" w:eastAsiaTheme="minorEastAsia" w:hAnsi="Cambria Math"/>
+                <w:i/>
+              </w:rPr>
+            </m:ctrlPr>
+          </m:sSubPr>
+          <m:e>
+            <m:r>
+              <w:rPr>
+                <w:rFonts w:ascii="Cambria Math" w:eastAsiaTheme="minorEastAsia" w:hAnsi="Cambria Math"/>
+              </w:rPr>
+              <m:t>K</m:t>
+            </m:r>
+          </m:e>
+          <m:sub>
+            <m:r>
+              <w:rPr>
+                <w:rFonts w:ascii="Cambria Math" w:eastAsiaTheme="minorEastAsia" w:hAnsi="Cambria Math"/>
+              </w:rPr>
+              <m:t>I</m:t>
+            </m:r>
+          </m:sub>
+        </m:sSub>
+      </m:oMath>
+      <w:r>
+        <w:rPr>
+          <w:rFonts w:eastAsiaTheme="minorEastAsia"/>
+        </w:rPr>
+        <w:t xml:space="preserve"> and </w:t>
+      </w:r>
+      <m:oMath>
+        <m:sSub>
+          <m:sSubPr>
+            <m:ctrlPr>
+              <w:rPr>
+                <w:rFonts w:ascii="Cambria Math" w:eastAsiaTheme="minorEastAsia" w:hAnsi="Cambria Math"/>
+                <w:i/>
+              </w:rPr>
+            </m:ctrlPr>
+          </m:sSubPr>
+          <m:e>
+            <m:r>
+              <w:rPr>
+                <w:rFonts w:ascii="Cambria Math" w:eastAsiaTheme="minorEastAsia" w:hAnsi="Cambria Math"/>
+              </w:rPr>
+              <m:t>K</m:t>
+            </m:r>
+          </m:e>
+          <m:sub>
+            <m:r>
+              <w:rPr>
+                <w:rFonts w:ascii="Cambria Math" w:eastAsiaTheme="minorEastAsia" w:hAnsi="Cambria Math"/>
+              </w:rPr>
+              <m:t>N</m:t>
+            </m:r>
+          </m:sub>
+        </m:sSub>
+      </m:oMath>
+      <w:r>
+        <w:rPr>
+          <w:rFonts w:eastAsiaTheme="minorEastAsia"/>
+        </w:rPr>
+        <w:t xml:space="preserve"> are the number immigrating into each site. Growth rates are a function of </w:t>
+      </w:r>
+      <w:proofErr w:type="spellStart"/>
+      <w:r>
+        <w:rPr>
+          <w:rFonts w:eastAsiaTheme="minorEastAsia"/>
+        </w:rPr>
+        <w:t>ph</w:t>
+      </w:r>
+      <w:proofErr w:type="spellEnd"/>
+      <w:r>
+        <w:rPr>
+          <w:rFonts w:eastAsiaTheme="minorEastAsia"/>
+        </w:rPr>
+        <w:t xml:space="preserve"> and temperature:</w:t>
+      </w:r>
     </w:p>
     <w:p>
+      <w:pPr>
+        <w:rPr>
+          <w:rFonts w:eastAsiaTheme="minorEastAsia"/>
+        </w:rPr>
+      </w:pPr>
       <m:oMathPara>
         <m:oMath>
           <m:sSub>
@@ -622,6 +1228,12 @@
                   <w:rFonts w:ascii="Cambria Math" w:hAnsi="Cambria Math"/>
                 </w:rPr>
                 <m:t>j</m:t>
+              </m:r>
+              <m:r>
+                <w:rPr>
+                  <w:rFonts w:ascii="Cambria Math" w:hAnsi="Cambria Math"/>
+                </w:rPr>
+                <m:t>,s</m:t>
               </m:r>
             </m:sub>
           </m:sSub>
@@ -711,7 +1323,7 @@
             <w:rPr>
               <w:rFonts w:ascii="Cambria Math" w:hAnsi="Cambria Math"/>
             </w:rPr>
-            <m:t>ph+</m:t>
+            <m:t>p</m:t>
           </m:r>
           <m:sSub>
             <m:sSubPr>
@@ -727,7 +1339,7 @@
                 <w:rPr>
                   <w:rFonts w:ascii="Cambria Math" w:hAnsi="Cambria Math"/>
                 </w:rPr>
-                <m:t>x</m:t>
+                <m:t>h</m:t>
               </m:r>
             </m:e>
             <m:sub>
@@ -735,7 +1347,7 @@
                 <w:rPr>
                   <w:rFonts w:ascii="Cambria Math" w:hAnsi="Cambria Math"/>
                 </w:rPr>
-                <m:t>j,2</m:t>
+                <m:t>s</m:t>
               </m:r>
             </m:sub>
           </m:sSub>
@@ -743,12 +1355,355 @@
             <w:rPr>
               <w:rFonts w:ascii="Cambria Math" w:hAnsi="Cambria Math"/>
             </w:rPr>
-            <m:t>T</m:t>
+            <m:t>+</m:t>
           </m:r>
+          <m:sSub>
+            <m:sSubPr>
+              <m:ctrlPr>
+                <w:rPr>
+                  <w:rFonts w:ascii="Cambria Math" w:hAnsi="Cambria Math"/>
+                  <w:i/>
+                </w:rPr>
+              </m:ctrlPr>
+            </m:sSubPr>
+            <m:e>
+              <m:r>
+                <w:rPr>
+                  <w:rFonts w:ascii="Cambria Math" w:hAnsi="Cambria Math"/>
+                </w:rPr>
+                <m:t>x</m:t>
+              </m:r>
+            </m:e>
+            <m:sub>
+              <m:r>
+                <w:rPr>
+                  <w:rFonts w:ascii="Cambria Math" w:hAnsi="Cambria Math"/>
+                </w:rPr>
+                <m:t>j,2</m:t>
+              </m:r>
+            </m:sub>
+          </m:sSub>
+          <m:sSub>
+            <m:sSubPr>
+              <m:ctrlPr>
+                <w:rPr>
+                  <w:rFonts w:ascii="Cambria Math" w:hAnsi="Cambria Math"/>
+                  <w:i/>
+                </w:rPr>
+              </m:ctrlPr>
+            </m:sSubPr>
+            <m:e>
+              <m:r>
+                <w:rPr>
+                  <w:rFonts w:ascii="Cambria Math" w:hAnsi="Cambria Math"/>
+                </w:rPr>
+                <m:t>T</m:t>
+              </m:r>
+            </m:e>
+            <m:sub>
+              <m:r>
+                <w:rPr>
+                  <w:rFonts w:ascii="Cambria Math" w:hAnsi="Cambria Math"/>
+                </w:rPr>
+                <m:t>s</m:t>
+              </m:r>
+            </m:sub>
+          </m:sSub>
         </m:oMath>
       </m:oMathPara>
-      <w:bookmarkStart w:id="0" w:name="_GoBack"/>
-      <w:bookmarkEnd w:id="0"/>
+    </w:p>
+    <w:p>
+      <w:pPr>
+        <w:rPr>
+          <w:rFonts w:eastAsiaTheme="minorEastAsia"/>
+        </w:rPr>
+      </w:pPr>
+      <w:r>
+        <w:rPr>
+          <w:rFonts w:eastAsiaTheme="minorEastAsia"/>
+          <w:b/>
+        </w:rPr>
+        <w:t>Detection model</w:t>
+      </w:r>
+    </w:p>
+    <w:p>
+      <w:pPr>
+        <w:rPr>
+          <w:rFonts w:eastAsiaTheme="minorEastAsia"/>
+        </w:rPr>
+      </w:pPr>
+      <m:oMathPara>
+        <m:oMath>
+          <m:sSub>
+            <m:sSubPr>
+              <m:ctrlPr>
+                <w:rPr>
+                  <w:rFonts w:ascii="Cambria Math" w:eastAsiaTheme="minorEastAsia" w:hAnsi="Cambria Math"/>
+                  <w:i/>
+                </w:rPr>
+              </m:ctrlPr>
+            </m:sSubPr>
+            <m:e>
+              <m:r>
+                <w:rPr>
+                  <w:rFonts w:ascii="Cambria Math" w:eastAsiaTheme="minorEastAsia" w:hAnsi="Cambria Math"/>
+                </w:rPr>
+                <m:t>R</m:t>
+              </m:r>
+            </m:e>
+            <m:sub>
+              <m:r>
+                <w:rPr>
+                  <w:rFonts w:ascii="Cambria Math" w:eastAsiaTheme="minorEastAsia" w:hAnsi="Cambria Math"/>
+                </w:rPr>
+                <m:t>s</m:t>
+              </m:r>
+            </m:sub>
+          </m:sSub>
+          <m:d>
+            <m:dPr>
+              <m:ctrlPr>
+                <w:rPr>
+                  <w:rFonts w:ascii="Cambria Math" w:eastAsiaTheme="minorEastAsia" w:hAnsi="Cambria Math"/>
+                  <w:i/>
+                </w:rPr>
+              </m:ctrlPr>
+            </m:dPr>
+            <m:e>
+              <m:r>
+                <w:rPr>
+                  <w:rFonts w:ascii="Cambria Math" w:eastAsiaTheme="minorEastAsia" w:hAnsi="Cambria Math"/>
+                </w:rPr>
+                <m:t>t</m:t>
+              </m:r>
+            </m:e>
+          </m:d>
+          <m:r>
+            <w:rPr>
+              <w:rFonts w:ascii="Cambria Math" w:eastAsiaTheme="minorEastAsia" w:hAnsi="Cambria Math"/>
+            </w:rPr>
+            <m:t>∼Bin</m:t>
+          </m:r>
+          <m:d>
+            <m:dPr>
+              <m:ctrlPr>
+                <w:rPr>
+                  <w:rFonts w:ascii="Cambria Math" w:eastAsiaTheme="minorEastAsia" w:hAnsi="Cambria Math"/>
+                  <w:i/>
+                </w:rPr>
+              </m:ctrlPr>
+            </m:dPr>
+            <m:e>
+              <m:r>
+                <w:rPr>
+                  <w:rFonts w:ascii="Cambria Math" w:eastAsiaTheme="minorEastAsia" w:hAnsi="Cambria Math"/>
+                </w:rPr>
+                <m:t>p,</m:t>
+              </m:r>
+              <m:sSub>
+                <m:sSubPr>
+                  <m:ctrlPr>
+                    <w:rPr>
+                      <w:rFonts w:ascii="Cambria Math" w:eastAsiaTheme="minorEastAsia" w:hAnsi="Cambria Math"/>
+                      <w:i/>
+                    </w:rPr>
+                  </m:ctrlPr>
+                </m:sSubPr>
+                <m:e>
+                  <m:r>
+                    <w:rPr>
+                      <w:rFonts w:ascii="Cambria Math" w:eastAsiaTheme="minorEastAsia" w:hAnsi="Cambria Math"/>
+                    </w:rPr>
+                    <m:t>N</m:t>
+                  </m:r>
+                </m:e>
+                <m:sub>
+                  <m:r>
+                    <w:rPr>
+                      <w:rFonts w:ascii="Cambria Math" w:eastAsiaTheme="minorEastAsia" w:hAnsi="Cambria Math"/>
+                    </w:rPr>
+                    <m:t>I,s</m:t>
+                  </m:r>
+                </m:sub>
+              </m:sSub>
+              <m:d>
+                <m:dPr>
+                  <m:ctrlPr>
+                    <w:rPr>
+                      <w:rFonts w:ascii="Cambria Math" w:eastAsiaTheme="minorEastAsia" w:hAnsi="Cambria Math"/>
+                      <w:i/>
+                    </w:rPr>
+                  </m:ctrlPr>
+                </m:dPr>
+                <m:e>
+                  <m:r>
+                    <w:rPr>
+                      <w:rFonts w:ascii="Cambria Math" w:eastAsiaTheme="minorEastAsia" w:hAnsi="Cambria Math"/>
+                    </w:rPr>
+                    <m:t>t</m:t>
+                  </m:r>
+                </m:e>
+              </m:d>
+            </m:e>
+          </m:d>
+        </m:oMath>
+      </m:oMathPara>
+    </w:p>
+    <w:p>
+      <w:pPr>
+        <w:rPr>
+          <w:rFonts w:eastAsiaTheme="minorEastAsia"/>
+        </w:rPr>
+      </w:pPr>
+      <w:r>
+        <w:t xml:space="preserve">Where </w:t>
+      </w:r>
+      <m:oMath>
+        <m:r>
+          <w:rPr>
+            <w:rFonts w:ascii="Cambria Math" w:hAnsi="Cambria Math"/>
+          </w:rPr>
+          <m:t>p</m:t>
+        </m:r>
+      </m:oMath>
+      <w:r>
+        <w:rPr>
+          <w:rFonts w:eastAsiaTheme="minorEastAsia"/>
+        </w:rPr>
+        <w:t xml:space="preserve"> is the probability that an individual gets </w:t>
+      </w:r>
+      <w:proofErr w:type="gramStart"/>
+      <w:r>
+        <w:rPr>
+          <w:rFonts w:eastAsiaTheme="minorEastAsia"/>
+        </w:rPr>
+        <w:t>caught</w:t>
+      </w:r>
+      <w:proofErr w:type="gramEnd"/>
+    </w:p>
+    <w:p>
+      <m:oMathPara>
+        <m:oMath>
+          <m:sSub>
+            <m:sSubPr>
+              <m:ctrlPr>
+                <w:rPr>
+                  <w:rFonts w:ascii="Cambria Math" w:hAnsi="Cambria Math"/>
+                  <w:i/>
+                </w:rPr>
+              </m:ctrlPr>
+            </m:sSubPr>
+            <m:e>
+              <m:r>
+                <w:rPr>
+                  <w:rFonts w:ascii="Cambria Math" w:hAnsi="Cambria Math"/>
+                </w:rPr>
+                <m:t>D</m:t>
+              </m:r>
+            </m:e>
+            <m:sub>
+              <m:r>
+                <w:rPr>
+                  <w:rFonts w:ascii="Cambria Math" w:hAnsi="Cambria Math"/>
+                </w:rPr>
+                <m:t>s</m:t>
+              </m:r>
+            </m:sub>
+          </m:sSub>
+          <m:d>
+            <m:dPr>
+              <m:ctrlPr>
+                <w:rPr>
+                  <w:rFonts w:ascii="Cambria Math" w:hAnsi="Cambria Math"/>
+                  <w:i/>
+                </w:rPr>
+              </m:ctrlPr>
+            </m:dPr>
+            <m:e>
+              <m:r>
+                <w:rPr>
+                  <w:rFonts w:ascii="Cambria Math" w:hAnsi="Cambria Math"/>
+                </w:rPr>
+                <m:t>t</m:t>
+              </m:r>
+            </m:e>
+          </m:d>
+          <m:r>
+            <w:rPr>
+              <w:rFonts w:ascii="Cambria Math" w:eastAsiaTheme="minorEastAsia" w:hAnsi="Cambria Math"/>
+            </w:rPr>
+            <m:t>∼Bin</m:t>
+          </m:r>
+          <m:d>
+            <m:dPr>
+              <m:ctrlPr>
+                <w:rPr>
+                  <w:rFonts w:ascii="Cambria Math" w:eastAsiaTheme="minorEastAsia" w:hAnsi="Cambria Math"/>
+                  <w:i/>
+                </w:rPr>
+              </m:ctrlPr>
+            </m:dPr>
+            <m:e>
+              <m:r>
+                <w:rPr>
+                  <w:rFonts w:ascii="Cambria Math" w:eastAsiaTheme="minorEastAsia" w:hAnsi="Cambria Math"/>
+                </w:rPr>
+                <m:t>p,</m:t>
+              </m:r>
+              <m:sSub>
+                <m:sSubPr>
+                  <m:ctrlPr>
+                    <w:rPr>
+                      <w:rFonts w:ascii="Cambria Math" w:eastAsiaTheme="minorEastAsia" w:hAnsi="Cambria Math"/>
+                      <w:i/>
+                    </w:rPr>
+                  </m:ctrlPr>
+                </m:sSubPr>
+                <m:e>
+                  <m:r>
+                    <w:rPr>
+                      <w:rFonts w:ascii="Cambria Math" w:eastAsiaTheme="minorEastAsia" w:hAnsi="Cambria Math"/>
+                    </w:rPr>
+                    <m:t>N</m:t>
+                  </m:r>
+                </m:e>
+                <m:sub>
+                  <m:r>
+                    <w:rPr>
+                      <w:rFonts w:ascii="Cambria Math" w:eastAsiaTheme="minorEastAsia" w:hAnsi="Cambria Math"/>
+                    </w:rPr>
+                    <m:t>N</m:t>
+                  </m:r>
+                  <m:r>
+                    <w:rPr>
+                      <w:rFonts w:ascii="Cambria Math" w:eastAsiaTheme="minorEastAsia" w:hAnsi="Cambria Math"/>
+                    </w:rPr>
+                    <m:t>,s</m:t>
+                  </m:r>
+                </m:sub>
+              </m:sSub>
+              <m:d>
+                <m:dPr>
+                  <m:ctrlPr>
+                    <w:rPr>
+                      <w:rFonts w:ascii="Cambria Math" w:eastAsiaTheme="minorEastAsia" w:hAnsi="Cambria Math"/>
+                      <w:i/>
+                    </w:rPr>
+                  </m:ctrlPr>
+                </m:dPr>
+                <m:e>
+                  <m:r>
+                    <w:rPr>
+                      <w:rFonts w:ascii="Cambria Math" w:eastAsiaTheme="minorEastAsia" w:hAnsi="Cambria Math"/>
+                    </w:rPr>
+                    <m:t>t</m:t>
+                  </m:r>
+                </m:e>
+              </m:d>
+            </m:e>
+          </m:d>
+        </m:oMath>
+      </m:oMathPara>
     </w:p>
     <w:sectPr>
       <w:pgSz w:w="11906" w:h="16838"/>
@@ -1453,4 +2408,16 @@
     </a:ext>
   </a:extLst>
 </a:theme>
+</file>
+
+<file path=customXml/item1.xml><?xml version="1.0" encoding="utf-8"?>
+<b:Sources xmlns:b="http://schemas.openxmlformats.org/officeDocument/2006/bibliography" xmlns="http://schemas.openxmlformats.org/officeDocument/2006/bibliography" SelectedStyle="\APASixthEditionOfficeOnline.xsl" StyleName="APA" Version="6"/>
+</file>
+
+<file path=customXml/itemProps1.xml><?xml version="1.0" encoding="utf-8"?>
+<ds:datastoreItem xmlns:ds="http://schemas.openxmlformats.org/officeDocument/2006/customXml" ds:itemID="{A1214B7F-2908-43F6-8510-A5578AE784FA}">
+  <ds:schemaRefs>
+    <ds:schemaRef ds:uri="http://schemas.openxmlformats.org/officeDocument/2006/bibliography"/>
+  </ds:schemaRefs>
+</ds:datastoreItem>
 </file>
</xml_diff>